<commit_message>
Bot Sagres - Change Sagres_Listar_Alunos_Turma to get all classes with the same code
</commit_message>
<xml_diff>
--- a/Docs/Pre-Projeto.docx
+++ b/Docs/Pre-Projeto.docx
@@ -815,15 +815,7 @@
         <w:rPr>
           <w:lang w:val="pt-BR"/>
         </w:rPr>
-        <w:t>Orientador: Prof</w:t>
-      </w:r>
-      <w:bookmarkStart w:id="0" w:name="_GoBack"/>
-      <w:bookmarkEnd w:id="0"/>
-      <w:r>
-        <w:rPr>
-          <w:lang w:val="pt-BR"/>
-        </w:rPr>
-        <w:t xml:space="preserve"> Leard de Oliveira Fernandes</w:t>
+        <w:t>Orientador: Prof Leard de Oliveira Fernandes</w:t>
       </w:r>
     </w:p>
     <w:p>
@@ -1035,11 +1027,11 @@
           <w:lang w:val="pt-BR"/>
         </w:rPr>
       </w:pPr>
-      <w:bookmarkStart w:id="1" w:name="_Toc"/>
-      <w:bookmarkStart w:id="2" w:name="_Toc523936165"/>
-      <w:bookmarkStart w:id="3" w:name="_Toc524020691"/>
-      <w:bookmarkStart w:id="4" w:name="_Toc524025672"/>
-      <w:bookmarkStart w:id="5" w:name="_Toc524035250"/>
+      <w:bookmarkStart w:id="0" w:name="_Toc"/>
+      <w:bookmarkStart w:id="1" w:name="_Toc523936165"/>
+      <w:bookmarkStart w:id="2" w:name="_Toc524020691"/>
+      <w:bookmarkStart w:id="3" w:name="_Toc524025672"/>
+      <w:bookmarkStart w:id="4" w:name="_Toc524035250"/>
       <w:r>
         <w:rPr>
           <w:sz w:val="24"/>
@@ -1048,11 +1040,11 @@
         </w:rPr>
         <w:t>RESUMO</w:t>
       </w:r>
+      <w:bookmarkEnd w:id="0"/>
       <w:bookmarkEnd w:id="1"/>
       <w:bookmarkEnd w:id="2"/>
       <w:bookmarkEnd w:id="3"/>
       <w:bookmarkEnd w:id="4"/>
-      <w:bookmarkEnd w:id="5"/>
     </w:p>
     <w:p>
       <w:pPr>
@@ -3027,14 +3019,14 @@
           <w:lang w:val="pt-BR"/>
         </w:rPr>
       </w:pPr>
-      <w:bookmarkStart w:id="6" w:name="_Toc524035251"/>
+      <w:bookmarkStart w:id="5" w:name="_Toc524035251"/>
       <w:r>
         <w:rPr>
           <w:lang w:val="pt-BR"/>
         </w:rPr>
         <w:t>INTRODUÇÃO</w:t>
       </w:r>
-      <w:bookmarkEnd w:id="6"/>
+      <w:bookmarkEnd w:id="5"/>
     </w:p>
     <w:p>
       <w:pPr>
@@ -3909,14 +3901,14 @@
           <w:lang w:val="pt-BR"/>
         </w:rPr>
       </w:pPr>
-      <w:bookmarkStart w:id="7" w:name="_Toc524035252"/>
+      <w:bookmarkStart w:id="6" w:name="_Toc524035252"/>
       <w:r>
         <w:rPr>
           <w:lang w:val="pt-BR"/>
         </w:rPr>
         <w:t>Justificativa</w:t>
       </w:r>
-      <w:bookmarkEnd w:id="7"/>
+      <w:bookmarkEnd w:id="6"/>
     </w:p>
     <w:p>
       <w:pPr>
@@ -4049,7 +4041,7 @@
           <w:lang w:val="pt-BR"/>
         </w:rPr>
       </w:pPr>
-      <w:bookmarkStart w:id="8" w:name="_Toc524035253"/>
+      <w:bookmarkStart w:id="7" w:name="_Toc524035253"/>
       <w:r>
         <w:rPr>
           <w:lang w:val="pt-BR"/>
@@ -4057,11 +4049,91 @@
         <w:lastRenderedPageBreak/>
         <w:t>Objetivos</w:t>
       </w:r>
+      <w:bookmarkEnd w:id="7"/>
+    </w:p>
+    <w:p>
+      <w:pPr>
+        <w:spacing w:line="240" w:lineRule="auto"/>
+        <w:rPr>
+          <w:lang w:val="pt-BR"/>
+        </w:rPr>
+      </w:pPr>
+    </w:p>
+    <w:p>
+      <w:pPr>
+        <w:pStyle w:val="Ttulo3"/>
+        <w:numPr>
+          <w:ilvl w:val="2"/>
+          <w:numId w:val="7"/>
+        </w:numPr>
+        <w:ind w:left="426" w:hanging="426"/>
+        <w:rPr>
+          <w:lang w:val="pt-BR"/>
+        </w:rPr>
+      </w:pPr>
+      <w:bookmarkStart w:id="8" w:name="_Toc524035254"/>
+      <w:r>
+        <w:rPr>
+          <w:lang w:val="pt-BR"/>
+        </w:rPr>
+        <w:t>Gerais</w:t>
+      </w:r>
       <w:bookmarkEnd w:id="8"/>
     </w:p>
     <w:p>
       <w:pPr>
-        <w:spacing w:line="240" w:lineRule="auto"/>
+        <w:rPr>
+          <w:lang w:val="pt-BR"/>
+        </w:rPr>
+      </w:pPr>
+    </w:p>
+    <w:p>
+      <w:pPr>
+        <w:pStyle w:val="Paragrafo"/>
+        <w:rPr>
+          <w:lang w:val="pt-BR"/>
+        </w:rPr>
+      </w:pPr>
+      <w:r>
+        <w:rPr>
+          <w:lang w:val="pt-BR"/>
+        </w:rPr>
+        <w:t xml:space="preserve">Implementar um </w:t>
+      </w:r>
+      <w:r>
+        <w:rPr>
+          <w:i/>
+          <w:lang w:val="pt-BR"/>
+        </w:rPr>
+        <w:t>software</w:t>
+      </w:r>
+      <w:r>
+        <w:rPr>
+          <w:lang w:val="pt-BR"/>
+        </w:rPr>
+        <w:t xml:space="preserve"> de assistente pessoal capaz de receber mensagens textuais, interpretá-las, ativar serviços </w:t>
+      </w:r>
+      <w:r>
+        <w:rPr>
+          <w:lang w:val="pt-BR"/>
+        </w:rPr>
+        <w:t>quando</w:t>
+      </w:r>
+      <w:r>
+        <w:rPr>
+          <w:lang w:val="pt-BR"/>
+        </w:rPr>
+        <w:t xml:space="preserve"> </w:t>
+      </w:r>
+      <w:r>
+        <w:rPr>
+          <w:lang w:val="pt-BR"/>
+        </w:rPr>
+        <w:t>necessário, e retornar ao usuário final uma resposta trivial ou uma execução de um serviço requisitado.</w:t>
+      </w:r>
+    </w:p>
+    <w:p>
+      <w:pPr>
         <w:rPr>
           <w:lang w:val="pt-BR"/>
         </w:rPr>
@@ -4070,93 +4142,23 @@
     <w:p>
       <w:pPr>
         <w:pStyle w:val="Ttulo3"/>
-        <w:rPr>
-          <w:lang w:val="pt-BR"/>
-        </w:rPr>
-      </w:pPr>
-      <w:bookmarkStart w:id="9" w:name="_Toc524035254"/>
-      <w:r>
-        <w:rPr>
-          <w:lang w:val="pt-BR"/>
-        </w:rPr>
-        <w:t>Gerais</w:t>
+        <w:numPr>
+          <w:ilvl w:val="2"/>
+          <w:numId w:val="7"/>
+        </w:numPr>
+        <w:ind w:left="709" w:hanging="709"/>
+        <w:rPr>
+          <w:lang w:val="pt-BR"/>
+        </w:rPr>
+      </w:pPr>
+      <w:bookmarkStart w:id="9" w:name="_Toc524035255"/>
+      <w:r>
+        <w:rPr>
+          <w:lang w:val="pt-BR"/>
+        </w:rPr>
+        <w:t>Específicos</w:t>
       </w:r>
       <w:bookmarkEnd w:id="9"/>
-    </w:p>
-    <w:p>
-      <w:pPr>
-        <w:rPr>
-          <w:lang w:val="pt-BR"/>
-        </w:rPr>
-      </w:pPr>
-    </w:p>
-    <w:p>
-      <w:pPr>
-        <w:pStyle w:val="Paragrafo"/>
-        <w:rPr>
-          <w:lang w:val="pt-BR"/>
-        </w:rPr>
-      </w:pPr>
-      <w:r>
-        <w:rPr>
-          <w:lang w:val="pt-BR"/>
-        </w:rPr>
-        <w:t xml:space="preserve">Implementar um </w:t>
-      </w:r>
-      <w:r>
-        <w:rPr>
-          <w:i/>
-          <w:lang w:val="pt-BR"/>
-        </w:rPr>
-        <w:t>software</w:t>
-      </w:r>
-      <w:r>
-        <w:rPr>
-          <w:lang w:val="pt-BR"/>
-        </w:rPr>
-        <w:t xml:space="preserve"> de assistente pessoal capaz de receber mensagens textuais, interpretá-las, ativar serviços </w:t>
-      </w:r>
-      <w:r>
-        <w:rPr>
-          <w:lang w:val="pt-BR"/>
-        </w:rPr>
-        <w:t>quando</w:t>
-      </w:r>
-      <w:r>
-        <w:rPr>
-          <w:lang w:val="pt-BR"/>
-        </w:rPr>
-        <w:t xml:space="preserve"> </w:t>
-      </w:r>
-      <w:r>
-        <w:rPr>
-          <w:lang w:val="pt-BR"/>
-        </w:rPr>
-        <w:t>necessário, e retornar ao usuário final uma resposta trivial ou uma execução de um serviço requisitado.</w:t>
-      </w:r>
-    </w:p>
-    <w:p>
-      <w:pPr>
-        <w:rPr>
-          <w:lang w:val="pt-BR"/>
-        </w:rPr>
-      </w:pPr>
-    </w:p>
-    <w:p>
-      <w:pPr>
-        <w:pStyle w:val="Ttulo3"/>
-        <w:rPr>
-          <w:lang w:val="pt-BR"/>
-        </w:rPr>
-      </w:pPr>
-      <w:bookmarkStart w:id="10" w:name="_Toc524035255"/>
-      <w:r>
-        <w:rPr>
-          <w:lang w:val="pt-BR"/>
-        </w:rPr>
-        <w:t>Específicos</w:t>
-      </w:r>
-      <w:bookmarkEnd w:id="10"/>
     </w:p>
     <w:p>
       <w:pPr>
@@ -4209,6 +4211,8 @@
         </w:rPr>
         <w:t xml:space="preserve"> utilizando API de um aplicativo de troca de mensagens, para ser utilizado como meio de comunicação textual entre usuário final e assistente pessoal.</w:t>
       </w:r>
+      <w:bookmarkStart w:id="10" w:name="_GoBack"/>
+      <w:bookmarkEnd w:id="10"/>
     </w:p>
     <w:p>
       <w:pPr>
@@ -4281,7 +4285,6 @@
         </w:rPr>
         <w:t xml:space="preserve">Implementar </w:t>
       </w:r>
-      <w:proofErr w:type="gramStart"/>
       <w:r>
         <w:rPr>
           <w:i/>
@@ -4301,14 +4304,7 @@
         <w:rPr>
           <w:lang w:val="pt-BR"/>
         </w:rPr>
-        <w:t>Sagres</w:t>
-      </w:r>
-      <w:proofErr w:type="gramEnd"/>
-      <w:r>
-        <w:rPr>
-          <w:lang w:val="pt-BR"/>
-        </w:rPr>
-        <w:t>, que será responsável por executar serviços que são resolvidos através do Portal Sagres, como, por exemplo, obter horários do semestre e listar disciplinas.</w:t>
+        <w:t>Sagres, que será responsável por executar serviços que são resolvidos através do Portal Sagres, como, por exemplo, obter horários do semestre e listar disciplinas.</w:t>
       </w:r>
     </w:p>
     <w:p>
@@ -4459,6 +4455,10 @@
     <w:p>
       <w:pPr>
         <w:pStyle w:val="Ttulo1"/>
+        <w:numPr>
+          <w:ilvl w:val="0"/>
+          <w:numId w:val="7"/>
+        </w:numPr>
         <w:rPr>
           <w:lang w:val="pt-BR"/>
         </w:rPr>
@@ -5127,6 +5127,10 @@
     <w:p>
       <w:pPr>
         <w:pStyle w:val="Ttulo1"/>
+        <w:numPr>
+          <w:ilvl w:val="0"/>
+          <w:numId w:val="7"/>
+        </w:numPr>
         <w:rPr>
           <w:lang w:val="pt-BR"/>
         </w:rPr>
@@ -5176,12 +5180,57 @@
     </w:p>
     <w:p>
       <w:pPr>
-        <w:pStyle w:val="PargrafodaLista"/>
+        <w:pStyle w:val="Ttulo2"/>
+        <w:rPr>
+          <w:lang w:val="pt-BR"/>
+        </w:rPr>
+      </w:pPr>
+      <w:r>
+        <w:rPr>
+          <w:lang w:val="pt-BR"/>
+        </w:rPr>
+        <w:t>Materiais</w:t>
+      </w:r>
+    </w:p>
+    <w:p>
+      <w:pPr>
+        <w:spacing w:line="240" w:lineRule="auto"/>
+        <w:rPr>
+          <w:lang w:val="pt-BR"/>
+        </w:rPr>
+      </w:pPr>
+    </w:p>
+    <w:p>
+      <w:pPr>
+        <w:pStyle w:val="Ttulo3"/>
         <w:numPr>
-          <w:ilvl w:val="1"/>
-          <w:numId w:val="2"/>
+          <w:ilvl w:val="2"/>
+          <w:numId w:val="7"/>
         </w:numPr>
-        <w:ind w:left="426" w:hanging="426"/>
+        <w:ind w:left="709" w:hanging="709"/>
+        <w:rPr>
+          <w:lang w:val="pt-BR"/>
+        </w:rPr>
+      </w:pPr>
+      <w:bookmarkStart w:id="13" w:name="_Toc524035258"/>
+      <w:r>
+        <w:rPr>
+          <w:lang w:val="pt-BR"/>
+        </w:rPr>
+        <w:t>JavaScript e Node.JS</w:t>
+      </w:r>
+      <w:bookmarkEnd w:id="13"/>
+    </w:p>
+    <w:p>
+      <w:pPr>
+        <w:rPr>
+          <w:lang w:val="pt-BR"/>
+        </w:rPr>
+      </w:pPr>
+    </w:p>
+    <w:p>
+      <w:pPr>
+        <w:pStyle w:val="Paragrafo"/>
         <w:rPr>
           <w:b/>
           <w:lang w:val="pt-BR"/>
@@ -5189,15 +5238,140 @@
       </w:pPr>
       <w:r>
         <w:rPr>
-          <w:b/>
-          <w:lang w:val="pt-BR"/>
-        </w:rPr>
-        <w:t>Materiais</w:t>
-      </w:r>
-    </w:p>
-    <w:p>
-      <w:pPr>
-        <w:spacing w:line="240" w:lineRule="auto"/>
+          <w:lang w:val="pt-BR"/>
+        </w:rPr>
+        <w:t xml:space="preserve">JavaScript é uma linguagem de programação de alto nível, dinâmica, não tipificada, interpretada, que fornece os todos os recursos necessários para ser orientada a objeto e funcional </w:t>
+      </w:r>
+      <w:r>
+        <w:rPr>
+          <w:lang w:val="pt-BR"/>
+        </w:rPr>
+        <w:fldChar w:fldCharType="begin" w:fldLock="1"/>
+      </w:r>
+      <w:r>
+        <w:rPr>
+          <w:lang w:val="pt-BR"/>
+        </w:rPr>
+        <w:instrText>ADDIN CSL_CITATION {"citationItems":[{"id":"ITEM-1","itemData":{"DOI":"10.1007/s13398-014-0173-7.2","ISBN":"9780596805524","ISSN":"0596101996 9780596101992","PMID":"18998846","abstract":"JavaScript is a powerful, object-based scripting language; JavaScript programs can be embedded directly in HTML web pages. When combined with the Document Object Model (DOM) defined by a web browser, JavaScript allows you to create Dynamic HTML content and interactive client-side web applications. JavaScript syntax is based on the popular programming languages C, C++, and Java, which makes it familiar and easy to learn for experienced programmers. At the same time, JavaScript is an interpreted scripting language, providing a flexible, forgiving programming environment in which new programmers can learn. \"JavaScript: The Definitive Guide\" provides a thorough description of the core JavaScript language and both the legacy and standard DOMs implemented in web browsers. The book includes sophisticated examples that show you how to handle common tasks, like validating form data, working with cookies, and creating portable DHTML animations. The book also contains detailed reference sections that cover the core JavaScript API, the legacy client-side API, and the W3C standard DOM API, documenting every JavaScript object, method, property, constructor, constant, function, and event handler in those APIs. This fourth edition of the bestselling JavaScript book has been carefully updated to cover JavaScript 1.5 (ECMAScript version 3). The book also provides complete coverage of the W3C DOM standard (Level 1 and Level 2), while retaining material on the legacy Level 0 DOM for backward compatibility. \"JavaScript: The Definitive Guide\" is a complete programmer's guide and reference manual for JavaScript. It is particularly useful for developers working with the latest standards-compliant web browsers, like Internet Explorer 6, Netscape 6, and Mozilla. HTML authors can learn how to use JavaScript to build dynamic web pages. Experienced programmers can quickly find the information they need to start writing sophisticated JavaScript programs. This book is an indispensable reference for all JavaScript programmers, regardless of experience level.","author":[{"dropping-particle":"","family":"Flanagan","given":"David","non-dropping-particle":"","parse-names":false,"suffix":""}],"container-title":"Chemistry","id":"ITEM-1","issued":{"date-parts":[["2011"]]},"title":"JavaScript: The Definitive Guide 6th Edition","type":"book"},"uris":["http://www.mendeley.com/documents/?uuid=b58d718f-f072-4967-82ee-b69e69018941"]}],"mendeley":{"formattedCitation":"(FLANAGAN, 2011)","plainTextFormattedCitation":"(FLANAGAN, 2011)","previouslyFormattedCitation":"(FLANAGAN, 2011)"},"properties":{"noteIndex":0},"schema":"https://github.com/citation-style-language/schema/raw/master/csl-citation.json"}</w:instrText>
+      </w:r>
+      <w:r>
+        <w:rPr>
+          <w:lang w:val="pt-BR"/>
+        </w:rPr>
+        <w:fldChar w:fldCharType="separate"/>
+      </w:r>
+      <w:r>
+        <w:rPr>
+          <w:noProof/>
+          <w:lang w:val="pt-BR"/>
+        </w:rPr>
+        <w:t>(FLANAGAN, 2011)</w:t>
+      </w:r>
+      <w:r>
+        <w:rPr>
+          <w:lang w:val="pt-BR"/>
+        </w:rPr>
+        <w:fldChar w:fldCharType="end"/>
+      </w:r>
+      <w:r>
+        <w:rPr>
+          <w:lang w:val="pt-BR"/>
+        </w:rPr>
+        <w:t xml:space="preserve">. Originalmente ela foi criada como parte dos navegadores </w:t>
+      </w:r>
+      <w:r>
+        <w:rPr>
+          <w:i/>
+          <w:lang w:val="pt-BR"/>
+        </w:rPr>
+        <w:t>web</w:t>
+      </w:r>
+      <w:r>
+        <w:rPr>
+          <w:lang w:val="pt-BR"/>
+        </w:rPr>
+        <w:t xml:space="preserve"> para execução de instruções </w:t>
+      </w:r>
+      <w:r>
+        <w:rPr>
+          <w:i/>
+          <w:lang w:val="pt-BR"/>
+        </w:rPr>
+        <w:t xml:space="preserve">client-side, </w:t>
+      </w:r>
+      <w:r>
+        <w:rPr>
+          <w:lang w:val="pt-BR"/>
+        </w:rPr>
+        <w:t>utilizando o interpretador de JavaScript do Google conhecido como V8.</w:t>
+      </w:r>
+    </w:p>
+    <w:p>
+      <w:pPr>
+        <w:pStyle w:val="Paragrafo"/>
+        <w:rPr>
+          <w:lang w:val="pt-BR"/>
+        </w:rPr>
+      </w:pPr>
+      <w:r>
+        <w:rPr>
+          <w:lang w:val="pt-BR"/>
+        </w:rPr>
+        <w:t xml:space="preserve">O Node.JS é um interpretador </w:t>
+      </w:r>
+      <w:r>
+        <w:rPr>
+          <w:i/>
+          <w:lang w:val="pt-BR"/>
+        </w:rPr>
+        <w:t>server-side</w:t>
+      </w:r>
+      <w:r>
+        <w:rPr>
+          <w:lang w:val="pt-BR"/>
+        </w:rPr>
+        <w:t xml:space="preserve"> de JavaScript, ele foi baseado na implementação do V8, é implementado principalmente nas linguagens de programação C e C++, com ênfase em fornecer um bom desempenho e baixo consumo de memória</w:t>
+      </w:r>
+      <w:r>
+        <w:rPr>
+          <w:lang w:val="pt-BR"/>
+        </w:rPr>
+        <w:fldChar w:fldCharType="begin" w:fldLock="1"/>
+      </w:r>
+      <w:r>
+        <w:rPr>
+          <w:lang w:val="pt-BR"/>
+        </w:rPr>
+        <w:instrText>ADDIN CSL_CITATION {"citationItems":[{"id":"ITEM-1","itemData":{"DOI":"10.1109/MIC.2010.145","ISBN":"1089-7801","ISSN":"10897801","abstract":"One of the more interesting developments recently gaining popularity in the server-side JavaScript space is Node.js. It's a framework for developing high-performance, concurrent programs that don't rely on the mainstream multithreading approach but use asynchronous I/O with an event-driven programming model.","author":[{"dropping-particle":"","family":"Tilkov","given":"Stefan","non-dropping-particle":"","parse-names":false,"suffix":""},{"dropping-particle":"","family":"Vinoski","given":"Steve","non-dropping-particle":"","parse-names":false,"suffix":""}],"container-title":"IEEE Internet Computing","id":"ITEM-1","issued":{"date-parts":[["2010"]]},"title":"Node.js: Using JavaScript to build high-performance network programs","type":"article-journal"},"uris":["http://www.mendeley.com/documents/?uuid=5c5f721a-f6e2-4e86-b14e-c46a60551090"]}],"mendeley":{"formattedCitation":"(TILKOV; VINOSKI, 2010)","plainTextFormattedCitation":"(TILKOV; VINOSKI, 2010)","previouslyFormattedCitation":"(TILKOV; VINOSKI, 2010)"},"properties":{"noteIndex":0},"schema":"https://github.com/citation-style-language/schema/raw/master/csl-citation.json"}</w:instrText>
+      </w:r>
+      <w:r>
+        <w:rPr>
+          <w:lang w:val="pt-BR"/>
+        </w:rPr>
+        <w:fldChar w:fldCharType="separate"/>
+      </w:r>
+      <w:r>
+        <w:rPr>
+          <w:noProof/>
+          <w:lang w:val="pt-BR"/>
+        </w:rPr>
+        <w:t>(TILKOV; VINOSKI, 2010)</w:t>
+      </w:r>
+      <w:r>
+        <w:rPr>
+          <w:lang w:val="pt-BR"/>
+        </w:rPr>
+        <w:fldChar w:fldCharType="end"/>
+      </w:r>
+      <w:r>
+        <w:rPr>
+          <w:lang w:val="pt-BR"/>
+        </w:rPr>
+        <w:t>.</w:t>
+      </w:r>
+    </w:p>
+    <w:p>
+      <w:pPr>
         <w:rPr>
           <w:lang w:val="pt-BR"/>
         </w:rPr>
@@ -5206,18 +5380,23 @@
     <w:p>
       <w:pPr>
         <w:pStyle w:val="Ttulo3"/>
-        <w:rPr>
-          <w:lang w:val="pt-BR"/>
-        </w:rPr>
-      </w:pPr>
-      <w:bookmarkStart w:id="13" w:name="_Toc524035258"/>
-      <w:r>
-        <w:rPr>
-          <w:lang w:val="pt-BR"/>
-        </w:rPr>
-        <w:t>JavaScript e Node.JS</w:t>
-      </w:r>
-      <w:bookmarkEnd w:id="13"/>
+        <w:numPr>
+          <w:ilvl w:val="2"/>
+          <w:numId w:val="7"/>
+        </w:numPr>
+        <w:ind w:left="709" w:hanging="709"/>
+        <w:rPr>
+          <w:lang w:val="pt-BR"/>
+        </w:rPr>
+      </w:pPr>
+      <w:bookmarkStart w:id="14" w:name="_Toc524035259"/>
+      <w:r>
+        <w:rPr>
+          <w:lang w:val="pt-BR"/>
+        </w:rPr>
+        <w:t>Python</w:t>
+      </w:r>
+      <w:bookmarkEnd w:id="14"/>
     </w:p>
     <w:p>
       <w:pPr>
@@ -5230,15 +5409,14 @@
       <w:pPr>
         <w:pStyle w:val="Paragrafo"/>
         <w:rPr>
-          <w:b/>
-          <w:lang w:val="pt-BR"/>
-        </w:rPr>
-      </w:pPr>
-      <w:r>
-        <w:rPr>
-          <w:lang w:val="pt-BR"/>
-        </w:rPr>
-        <w:t xml:space="preserve">JavaScript é uma linguagem de programação de alto nível, dinâmica, não tipificada, interpretada, que fornece os todos os recursos necessários para ser orientada a objeto e funcional </w:t>
+          <w:lang w:val="pt-BR"/>
+        </w:rPr>
+      </w:pPr>
+      <w:r>
+        <w:rPr>
+          <w:lang w:val="pt-BR"/>
+        </w:rPr>
+        <w:t>Python é uma poderosa linguagem de programação de fácil entendimento. Ela possui estruturas de dados de alto nível e uma abordagem simples, mas efetiva, de programação orientada a objeto. Python tem uma natureza interpretada, ideal para desenvolvimento de aplicações de maneira rápida e é comumente utilizada na maioria das plataformas</w:t>
       </w:r>
       <w:r>
         <w:rPr>
@@ -5250,7 +5428,7 @@
         <w:rPr>
           <w:lang w:val="pt-BR"/>
         </w:rPr>
-        <w:instrText>ADDIN CSL_CITATION {"citationItems":[{"id":"ITEM-1","itemData":{"DOI":"10.1007/s13398-014-0173-7.2","ISBN":"9780596805524","ISSN":"0596101996 9780596101992","PMID":"18998846","abstract":"JavaScript is a powerful, object-based scripting language; JavaScript programs can be embedded directly in HTML web pages. When combined with the Document Object Model (DOM) defined by a web browser, JavaScript allows you to create Dynamic HTML content and interactive client-side web applications. JavaScript syntax is based on the popular programming languages C, C++, and Java, which makes it familiar and easy to learn for experienced programmers. At the same time, JavaScript is an interpreted scripting language, providing a flexible, forgiving programming environment in which new programmers can learn. \"JavaScript: The Definitive Guide\" provides a thorough description of the core JavaScript language and both the legacy and standard DOMs implemented in web browsers. The book includes sophisticated examples that show you how to handle common tasks, like validating form data, working with cookies, and creating portable DHTML animations. The book also contains detailed reference sections that cover the core JavaScript API, the legacy client-side API, and the W3C standard DOM API, documenting every JavaScript object, method, property, constructor, constant, function, and event handler in those APIs. This fourth edition of the bestselling JavaScript book has been carefully updated to cover JavaScript 1.5 (ECMAScript version 3). The book also provides complete coverage of the W3C DOM standard (Level 1 and Level 2), while retaining material on the legacy Level 0 DOM for backward compatibility. \"JavaScript: The Definitive Guide\" is a complete programmer's guide and reference manual for JavaScript. It is particularly useful for developers working with the latest standards-compliant web browsers, like Internet Explorer 6, Netscape 6, and Mozilla. HTML authors can learn how to use JavaScript to build dynamic web pages. Experienced programmers can quickly find the information they need to start writing sophisticated JavaScript programs. This book is an indispensable reference for all JavaScript programmers, regardless of experience level.","author":[{"dropping-particle":"","family":"Flanagan","given":"David","non-dropping-particle":"","parse-names":false,"suffix":""}],"container-title":"Chemistry","id":"ITEM-1","issued":{"date-parts":[["2011"]]},"title":"JavaScript: The Definitive Guide 6th Edition","type":"book"},"uris":["http://www.mendeley.com/documents/?uuid=b58d718f-f072-4967-82ee-b69e69018941"]}],"mendeley":{"formattedCitation":"(FLANAGAN, 2011)","plainTextFormattedCitation":"(FLANAGAN, 2011)","previouslyFormattedCitation":"(FLANAGAN, 2011)"},"properties":{"noteIndex":0},"schema":"https://github.com/citation-style-language/schema/raw/master/csl-citation.json"}</w:instrText>
+        <w:instrText>ADDIN CSL_CITATION {"citationItems":[{"id":"ITEM-1","itemData":{"DOI":"10.1016/S0043-1354(00)00471-1","ISBN":"9789577296467","ISSN":"00431354","PMID":"11337836","abstract":"This book will help you to learn the Python programming language, whether you are new to computers or are an experienced programmer.","author":[{"dropping-particle":"","family":"Swaroop","given":"Ch","non-dropping-particle":"","parse-names":false,"suffix":""}],"container-title":"A Byte of Python","id":"ITEM-1","issued":{"date-parts":[["2003"]]},"title":"A Byte of Python","type":"article-journal"},"uris":["http://www.mendeley.com/documents/?uuid=3c6a32af-fcd6-4242-817d-f925ec2f977a"]}],"mendeley":{"formattedCitation":"(SWAROOP, 2003)","plainTextFormattedCitation":"(SWAROOP, 2003)","previouslyFormattedCitation":"(SWAROOP, 2003)"},"properties":{"noteIndex":0},"schema":"https://github.com/citation-style-language/schema/raw/master/csl-citation.json"}</w:instrText>
       </w:r>
       <w:r>
         <w:rPr>
@@ -5263,7 +5441,7 @@
           <w:noProof/>
           <w:lang w:val="pt-BR"/>
         </w:rPr>
-        <w:t>(FLANAGAN, 2011)</w:t>
+        <w:t>(SWAROOP, 2003)</w:t>
       </w:r>
       <w:r>
         <w:rPr>
@@ -5275,96 +5453,6 @@
         <w:rPr>
           <w:lang w:val="pt-BR"/>
         </w:rPr>
-        <w:t xml:space="preserve">. Originalmente ela foi criada como parte dos navegadores </w:t>
-      </w:r>
-      <w:r>
-        <w:rPr>
-          <w:i/>
-          <w:lang w:val="pt-BR"/>
-        </w:rPr>
-        <w:t>web</w:t>
-      </w:r>
-      <w:r>
-        <w:rPr>
-          <w:lang w:val="pt-BR"/>
-        </w:rPr>
-        <w:t xml:space="preserve"> para execução de instruções </w:t>
-      </w:r>
-      <w:r>
-        <w:rPr>
-          <w:i/>
-          <w:lang w:val="pt-BR"/>
-        </w:rPr>
-        <w:t xml:space="preserve">client-side, </w:t>
-      </w:r>
-      <w:r>
-        <w:rPr>
-          <w:lang w:val="pt-BR"/>
-        </w:rPr>
-        <w:t>utilizando o interpretador de JavaScript do Google conhecido como V8.</w:t>
-      </w:r>
-    </w:p>
-    <w:p>
-      <w:pPr>
-        <w:pStyle w:val="Paragrafo"/>
-        <w:rPr>
-          <w:lang w:val="pt-BR"/>
-        </w:rPr>
-      </w:pPr>
-      <w:r>
-        <w:rPr>
-          <w:lang w:val="pt-BR"/>
-        </w:rPr>
-        <w:t xml:space="preserve">O Node.JS é um interpretador </w:t>
-      </w:r>
-      <w:r>
-        <w:rPr>
-          <w:i/>
-          <w:lang w:val="pt-BR"/>
-        </w:rPr>
-        <w:t>server-side</w:t>
-      </w:r>
-      <w:r>
-        <w:rPr>
-          <w:lang w:val="pt-BR"/>
-        </w:rPr>
-        <w:t xml:space="preserve"> de JavaScript, ele foi baseado na implementação do V8, é implementado principalmente nas linguagens de programação C e C++, com ênfase em fornecer um bom desempenho e baixo consumo de memória</w:t>
-      </w:r>
-      <w:r>
-        <w:rPr>
-          <w:lang w:val="pt-BR"/>
-        </w:rPr>
-        <w:fldChar w:fldCharType="begin" w:fldLock="1"/>
-      </w:r>
-      <w:r>
-        <w:rPr>
-          <w:lang w:val="pt-BR"/>
-        </w:rPr>
-        <w:instrText>ADDIN CSL_CITATION {"citationItems":[{"id":"ITEM-1","itemData":{"DOI":"10.1109/MIC.2010.145","ISBN":"1089-7801","ISSN":"10897801","abstract":"One of the more interesting developments recently gaining popularity in the server-side JavaScript space is Node.js. It's a framework for developing high-performance, concurrent programs that don't rely on the mainstream multithreading approach but use asynchronous I/O with an event-driven programming model.","author":[{"dropping-particle":"","family":"Tilkov","given":"Stefan","non-dropping-particle":"","parse-names":false,"suffix":""},{"dropping-particle":"","family":"Vinoski","given":"Steve","non-dropping-particle":"","parse-names":false,"suffix":""}],"container-title":"IEEE Internet Computing","id":"ITEM-1","issued":{"date-parts":[["2010"]]},"title":"Node.js: Using JavaScript to build high-performance network programs","type":"article-journal"},"uris":["http://www.mendeley.com/documents/?uuid=5c5f721a-f6e2-4e86-b14e-c46a60551090"]}],"mendeley":{"formattedCitation":"(TILKOV; VINOSKI, 2010)","plainTextFormattedCitation":"(TILKOV; VINOSKI, 2010)","previouslyFormattedCitation":"(TILKOV; VINOSKI, 2010)"},"properties":{"noteIndex":0},"schema":"https://github.com/citation-style-language/schema/raw/master/csl-citation.json"}</w:instrText>
-      </w:r>
-      <w:r>
-        <w:rPr>
-          <w:lang w:val="pt-BR"/>
-        </w:rPr>
-        <w:fldChar w:fldCharType="separate"/>
-      </w:r>
-      <w:r>
-        <w:rPr>
-          <w:noProof/>
-          <w:lang w:val="pt-BR"/>
-        </w:rPr>
-        <w:t>(TILKOV; VINOSKI, 2010)</w:t>
-      </w:r>
-      <w:r>
-        <w:rPr>
-          <w:lang w:val="pt-BR"/>
-        </w:rPr>
-        <w:fldChar w:fldCharType="end"/>
-      </w:r>
-      <w:r>
-        <w:rPr>
-          <w:lang w:val="pt-BR"/>
-        </w:rPr>
         <w:t>.</w:t>
       </w:r>
     </w:p>
@@ -5378,87 +5466,11 @@
     <w:p>
       <w:pPr>
         <w:pStyle w:val="Ttulo3"/>
-        <w:rPr>
-          <w:lang w:val="pt-BR"/>
-        </w:rPr>
-      </w:pPr>
-      <w:bookmarkStart w:id="14" w:name="_Toc524035259"/>
-      <w:r>
-        <w:rPr>
-          <w:lang w:val="pt-BR"/>
-        </w:rPr>
-        <w:t>Python</w:t>
-      </w:r>
-      <w:bookmarkEnd w:id="14"/>
-    </w:p>
-    <w:p>
-      <w:pPr>
-        <w:rPr>
-          <w:lang w:val="pt-BR"/>
-        </w:rPr>
-      </w:pPr>
-    </w:p>
-    <w:p>
-      <w:pPr>
-        <w:pStyle w:val="Paragrafo"/>
-        <w:rPr>
-          <w:lang w:val="pt-BR"/>
-        </w:rPr>
-      </w:pPr>
-      <w:r>
-        <w:rPr>
-          <w:lang w:val="pt-BR"/>
-        </w:rPr>
-        <w:t>Python é uma poderosa linguagem de programação de fácil entendimento. Ela possui estruturas de dados de alto nível e uma abordagem simples, mas efetiva, de programação orientada a objeto. Python tem uma natureza interpretada, ideal para desenvolvimento de aplicações de maneira rápida e é comumente utilizada na maioria das plataformas</w:t>
-      </w:r>
-      <w:r>
-        <w:rPr>
-          <w:lang w:val="pt-BR"/>
-        </w:rPr>
-        <w:fldChar w:fldCharType="begin" w:fldLock="1"/>
-      </w:r>
-      <w:r>
-        <w:rPr>
-          <w:lang w:val="pt-BR"/>
-        </w:rPr>
-        <w:instrText>ADDIN CSL_CITATION {"citationItems":[{"id":"ITEM-1","itemData":{"DOI":"10.1016/S0043-1354(00)00471-1","ISBN":"9789577296467","ISSN":"00431354","PMID":"11337836","abstract":"This book will help you to learn the Python programming language, whether you are new to computers or are an experienced programmer.","author":[{"dropping-particle":"","family":"Swaroop","given":"Ch","non-dropping-particle":"","parse-names":false,"suffix":""}],"container-title":"A Byte of Python","id":"ITEM-1","issued":{"date-parts":[["2003"]]},"title":"A Byte of Python","type":"article-journal"},"uris":["http://www.mendeley.com/documents/?uuid=3c6a32af-fcd6-4242-817d-f925ec2f977a"]}],"mendeley":{"formattedCitation":"(SWAROOP, 2003)","plainTextFormattedCitation":"(SWAROOP, 2003)","previouslyFormattedCitation":"(SWAROOP, 2003)"},"properties":{"noteIndex":0},"schema":"https://github.com/citation-style-language/schema/raw/master/csl-citation.json"}</w:instrText>
-      </w:r>
-      <w:r>
-        <w:rPr>
-          <w:lang w:val="pt-BR"/>
-        </w:rPr>
-        <w:fldChar w:fldCharType="separate"/>
-      </w:r>
-      <w:r>
-        <w:rPr>
-          <w:noProof/>
-          <w:lang w:val="pt-BR"/>
-        </w:rPr>
-        <w:t>(SWAROOP, 2003)</w:t>
-      </w:r>
-      <w:r>
-        <w:rPr>
-          <w:lang w:val="pt-BR"/>
-        </w:rPr>
-        <w:fldChar w:fldCharType="end"/>
-      </w:r>
-      <w:r>
-        <w:rPr>
-          <w:lang w:val="pt-BR"/>
-        </w:rPr>
-        <w:t>.</w:t>
-      </w:r>
-    </w:p>
-    <w:p>
-      <w:pPr>
-        <w:rPr>
-          <w:lang w:val="pt-BR"/>
-        </w:rPr>
-      </w:pPr>
-    </w:p>
-    <w:p>
-      <w:pPr>
-        <w:pStyle w:val="Ttulo3"/>
+        <w:numPr>
+          <w:ilvl w:val="2"/>
+          <w:numId w:val="7"/>
+        </w:numPr>
+        <w:ind w:left="709" w:hanging="709"/>
         <w:rPr>
           <w:lang w:val="pt-BR"/>
         </w:rPr>
@@ -5649,6 +5661,11 @@
     <w:p>
       <w:pPr>
         <w:pStyle w:val="Ttulo3"/>
+        <w:numPr>
+          <w:ilvl w:val="2"/>
+          <w:numId w:val="7"/>
+        </w:numPr>
+        <w:ind w:left="709" w:hanging="709"/>
         <w:rPr>
           <w:lang w:val="pt-BR"/>
         </w:rPr>
@@ -5959,6 +5976,11 @@
     <w:p>
       <w:pPr>
         <w:pStyle w:val="Ttulo3"/>
+        <w:numPr>
+          <w:ilvl w:val="2"/>
+          <w:numId w:val="7"/>
+        </w:numPr>
+        <w:ind w:left="709" w:hanging="709"/>
         <w:rPr>
           <w:lang w:val="pt-BR"/>
         </w:rPr>
@@ -6139,6 +6161,11 @@
     <w:p>
       <w:pPr>
         <w:pStyle w:val="Ttulo3"/>
+        <w:numPr>
+          <w:ilvl w:val="2"/>
+          <w:numId w:val="7"/>
+        </w:numPr>
+        <w:ind w:left="709" w:hanging="709"/>
         <w:rPr>
           <w:lang w:val="pt-BR"/>
         </w:rPr>
@@ -6240,6 +6267,11 @@
     <w:p>
       <w:pPr>
         <w:pStyle w:val="Ttulo3"/>
+        <w:numPr>
+          <w:ilvl w:val="2"/>
+          <w:numId w:val="7"/>
+        </w:numPr>
+        <w:ind w:left="709" w:hanging="709"/>
         <w:rPr>
           <w:lang w:val="pt-BR"/>
         </w:rPr>
@@ -6388,6 +6420,11 @@
     <w:p>
       <w:pPr>
         <w:pStyle w:val="Ttulo3"/>
+        <w:numPr>
+          <w:ilvl w:val="2"/>
+          <w:numId w:val="7"/>
+        </w:numPr>
+        <w:ind w:left="709" w:hanging="709"/>
         <w:rPr>
           <w:lang w:val="pt-BR"/>
         </w:rPr>
@@ -6440,20 +6477,13 @@
     </w:p>
     <w:p>
       <w:pPr>
-        <w:pStyle w:val="PargrafodaLista"/>
-        <w:numPr>
-          <w:ilvl w:val="1"/>
-          <w:numId w:val="2"/>
-        </w:numPr>
-        <w:ind w:left="426" w:hanging="426"/>
-        <w:rPr>
-          <w:b/>
-          <w:lang w:val="pt-BR"/>
-        </w:rPr>
-      </w:pPr>
-      <w:r>
-        <w:rPr>
-          <w:b/>
+        <w:pStyle w:val="Ttulo2"/>
+        <w:rPr>
+          <w:lang w:val="pt-BR"/>
+        </w:rPr>
+      </w:pPr>
+      <w:r>
+        <w:rPr>
           <w:lang w:val="pt-BR"/>
         </w:rPr>
         <w:t>Métodos</w:t>
@@ -7166,6 +7196,10 @@
     <w:p>
       <w:pPr>
         <w:pStyle w:val="Ttulo1"/>
+        <w:numPr>
+          <w:ilvl w:val="0"/>
+          <w:numId w:val="7"/>
+        </w:numPr>
         <w:rPr>
           <w:lang w:val="pt-BR"/>
         </w:rPr>
@@ -9801,7 +9835,7 @@
         <w:rStyle w:val="NmerodaPgina"/>
         <w:noProof/>
       </w:rPr>
-      <w:t>14</w:t>
+      <w:t>8</w:t>
     </w:r>
     <w:r>
       <w:rPr>
@@ -10542,7 +10576,7 @@
   <w:abstractNum w:abstractNumId="7">
     <w:nsid w:val="768942AC"/>
     <w:multiLevelType w:val="multilevel"/>
-    <w:tmpl w:val="79AEA2D6"/>
+    <w:tmpl w:val="7A00C9CC"/>
     <w:lvl w:ilvl="0">
       <w:start w:val="1"/>
       <w:numFmt w:val="decimal"/>
@@ -11158,7 +11192,7 @@
     <w:autoRedefine/>
     <w:uiPriority w:val="9"/>
     <w:qFormat/>
-    <w:rsid w:val="002177E3"/>
+    <w:rsid w:val="00F81A58"/>
     <w:pPr>
       <w:keepNext/>
       <w:keepLines/>
@@ -11184,7 +11218,7 @@
     <w:uiPriority w:val="9"/>
     <w:unhideWhenUsed/>
     <w:qFormat/>
-    <w:rsid w:val="00F41CD6"/>
+    <w:rsid w:val="003F1621"/>
     <w:pPr>
       <w:keepNext/>
       <w:keepLines/>
@@ -11212,7 +11246,7 @@
     <w:uiPriority w:val="9"/>
     <w:unhideWhenUsed/>
     <w:qFormat/>
-    <w:rsid w:val="00B81146"/>
+    <w:rsid w:val="000A74FF"/>
     <w:pPr>
       <w:keepNext/>
       <w:keepLines/>
@@ -11284,14 +11318,16 @@
     <w:name w:val="Título 1 Char"/>
     <w:link w:val="Ttulo1"/>
     <w:uiPriority w:val="9"/>
-    <w:rsid w:val="002177E3"/>
+    <w:rsid w:val="00F81A58"/>
     <w:rPr>
       <w:rFonts w:ascii="Arial" w:eastAsia="Times New Roman" w:hAnsi="Arial" w:cs="Arial"/>
       <w:b/>
       <w:caps/>
       <w:color w:val="000000"/>
+      <w:sz w:val="24"/>
+      <w:szCs w:val="24"/>
       <w:u w:color="000000"/>
-      <w:lang w:val="pt-PT"/>
+      <w:lang w:val="pt-PT" w:eastAsia="en-US"/>
     </w:rPr>
   </w:style>
   <w:style w:type="paragraph" w:customStyle="1" w:styleId="Paragrafo">
@@ -11299,7 +11335,7 @@
     <w:basedOn w:val="Normal"/>
     <w:autoRedefine/>
     <w:qFormat/>
-    <w:rsid w:val="00016C34"/>
+    <w:rsid w:val="00F81A58"/>
     <w:pPr>
       <w:ind w:firstLine="709"/>
     </w:pPr>
@@ -11308,14 +11344,15 @@
     <w:name w:val="Título 2 Char"/>
     <w:link w:val="Ttulo2"/>
     <w:uiPriority w:val="9"/>
-    <w:rsid w:val="00F41CD6"/>
+    <w:rsid w:val="003F1621"/>
     <w:rPr>
-      <w:rFonts w:ascii="Arial" w:eastAsia="Times New Roman" w:hAnsi="Arial" w:cs="Times New Roman"/>
+      <w:rFonts w:ascii="Arial" w:eastAsia="Times New Roman" w:hAnsi="Arial"/>
       <w:b/>
       <w:color w:val="000000"/>
+      <w:sz w:val="24"/>
       <w:szCs w:val="26"/>
       <w:u w:color="000000"/>
-      <w:lang w:val="pt-PT"/>
+      <w:lang w:val="pt-PT" w:eastAsia="en-US"/>
     </w:rPr>
   </w:style>
   <w:style w:type="paragraph" w:styleId="PargrafodaLista">
@@ -11333,12 +11370,14 @@
     <w:name w:val="Título 3 Char"/>
     <w:link w:val="Ttulo3"/>
     <w:uiPriority w:val="9"/>
-    <w:rsid w:val="00B81146"/>
+    <w:rsid w:val="000A74FF"/>
     <w:rPr>
-      <w:rFonts w:ascii="Arial" w:eastAsia="Times New Roman" w:hAnsi="Arial" w:cs="Times New Roman"/>
+      <w:rFonts w:ascii="Arial" w:eastAsia="Times New Roman" w:hAnsi="Arial"/>
       <w:color w:val="000000"/>
+      <w:sz w:val="24"/>
+      <w:szCs w:val="24"/>
       <w:u w:color="000000"/>
-      <w:lang w:val="pt-PT"/>
+      <w:lang w:val="pt-PT" w:eastAsia="en-US"/>
     </w:rPr>
   </w:style>
   <w:style w:type="paragraph" w:customStyle="1" w:styleId="CitaoDiretaGrande">
@@ -11857,7 +11896,7 @@
 </file>
 
 <file path=customXml/itemProps1.xml><?xml version="1.0" encoding="utf-8"?>
-<ds:datastoreItem xmlns:ds="http://schemas.openxmlformats.org/officeDocument/2006/customXml" ds:itemID="{B6BCE812-DD7C-7041-B499-FA799ADFE609}">
+<ds:datastoreItem xmlns:ds="http://schemas.openxmlformats.org/officeDocument/2006/customXml" ds:itemID="{F18AC173-F815-574C-B03E-94FE80F46549}">
   <ds:schemaRefs>
     <ds:schemaRef ds:uri="http://schemas.openxmlformats.org/officeDocument/2006/bibliography"/>
   </ds:schemaRefs>

</xml_diff>